<commit_message>
cambio en detalles, teclas F en capa navegacion
</commit_message>
<xml_diff>
--- a/documents/meKeyboard.docx
+++ b/documents/meKeyboard.docx
@@ -3,6 +3,7 @@
 <w:document xmlns:wpc="http://schemas.microsoft.com/office/word/2010/wordprocessingCanvas" xmlns:cx="http://schemas.microsoft.com/office/drawing/2014/chartex" xmlns:cx1="http://schemas.microsoft.com/office/drawing/2015/9/8/chartex" xmlns:cx2="http://schemas.microsoft.com/office/drawing/2015/10/21/chartex" xmlns:cx3="http://schemas.microsoft.com/office/drawing/2016/5/9/chartex" xmlns:cx4="http://schemas.microsoft.com/office/drawing/2016/5/10/chartex" xmlns:cx5="http://schemas.microsoft.com/office/drawing/2016/5/11/chartex" xmlns:cx6="http://schemas.microsoft.com/office/drawing/2016/5/12/chartex" xmlns:cx7="http://schemas.microsoft.com/office/drawing/2016/5/13/chartex" xmlns:cx8="http://schemas.microsoft.com/office/drawing/2016/5/14/chartex" xmlns:mc="http://schemas.openxmlformats.org/markup-compatibility/2006" xmlns:aink="http://schemas.microsoft.com/office/drawing/2016/ink" xmlns:am3d="http://schemas.microsoft.com/office/drawing/2017/model3d" xmlns:o="urn:schemas-microsoft-com:office:office" xmlns:r="http://schemas.openxmlformats.org/officeDocument/2006/relationships" xmlns:m="http://schemas.openxmlformats.org/officeDocument/2006/math" xmlns:v="urn:schemas-microsoft-com:vml" xmlns:wp14="http://schemas.microsoft.com/office/word/2010/wordprocessingDrawing" xmlns:wp="http://schemas.openxmlformats.org/drawingml/2006/wordprocessingDrawing" xmlns:w10="urn:schemas-microsoft-com:office:word" xmlns:w="http://schemas.openxmlformats.org/wordprocessingml/2006/main" xmlns:w14="http://schemas.microsoft.com/office/word/2010/wordml" xmlns:w15="http://schemas.microsoft.com/office/word/2012/wordml" xmlns:w16cid="http://schemas.microsoft.com/office/word/2016/wordml/cid" xmlns:w16se="http://schemas.microsoft.com/office/word/2015/wordml/symex" xmlns:wpg="http://schemas.microsoft.com/office/word/2010/wordprocessingGroup" xmlns:wpi="http://schemas.microsoft.com/office/word/2010/wordprocessingInk" xmlns:wne="http://schemas.microsoft.com/office/word/2006/wordml" xmlns:wps="http://schemas.microsoft.com/office/word/2010/wordprocessingShape" mc:Ignorable="w14 w15 w16se w16cid wp14">
   <w:body>
     <w:p>
+      <w:bookmarkStart w:id="0" w:name="_GoBack"/>
       <w:r>
         <w:rPr>
           <w:noProof/>
@@ -10,16 +11,16 @@
         <w:drawing>
           <wp:anchor distT="0" distB="0" distL="114300" distR="114300" simplePos="0" relativeHeight="251659264" behindDoc="0" locked="0" layoutInCell="1" allowOverlap="1">
             <wp:simplePos x="0" y="0"/>
-            <wp:positionH relativeFrom="page">
-              <wp:posOffset>4704080</wp:posOffset>
+            <wp:positionH relativeFrom="column">
+              <wp:posOffset>2582545</wp:posOffset>
             </wp:positionH>
             <wp:positionV relativeFrom="paragraph">
-              <wp:posOffset>1109345</wp:posOffset>
+              <wp:posOffset>2600325</wp:posOffset>
             </wp:positionV>
-            <wp:extent cx="5984875" cy="2239010"/>
-            <wp:effectExtent l="0" t="0" r="0" b="8890"/>
+            <wp:extent cx="6598920" cy="2468880"/>
+            <wp:effectExtent l="0" t="0" r="0" b="7620"/>
             <wp:wrapSquare wrapText="bothSides"/>
-            <wp:docPr id="2" name="Imagen 2"/>
+            <wp:docPr id="5" name="Imagen 5"/>
             <wp:cNvGraphicFramePr>
               <a:graphicFrameLocks xmlns:a="http://schemas.openxmlformats.org/drawingml/2006/main" noChangeAspect="1"/>
             </wp:cNvGraphicFramePr>
@@ -27,7 +28,7 @@
               <a:graphicData uri="http://schemas.openxmlformats.org/drawingml/2006/picture">
                 <pic:pic xmlns:pic="http://schemas.openxmlformats.org/drawingml/2006/picture">
                   <pic:nvPicPr>
-                    <pic:cNvPr id="2" name="navigate cape.png"/>
+                    <pic:cNvPr id="5" name="cape2.png"/>
                     <pic:cNvPicPr/>
                   </pic:nvPicPr>
                   <pic:blipFill>
@@ -45,7 +46,7 @@
                   <pic:spPr>
                     <a:xfrm>
                       <a:off x="0" y="0"/>
-                      <a:ext cx="5984875" cy="2239010"/>
+                      <a:ext cx="6598920" cy="2468880"/>
                     </a:xfrm>
                     <a:prstGeom prst="rect">
                       <a:avLst/>
@@ -54,12 +55,6 @@
                 </pic:pic>
               </a:graphicData>
             </a:graphic>
-            <wp14:sizeRelH relativeFrom="margin">
-              <wp14:pctWidth>0</wp14:pctWidth>
-            </wp14:sizeRelH>
-            <wp14:sizeRelV relativeFrom="margin">
-              <wp14:pctHeight>0</wp14:pctHeight>
-            </wp14:sizeRelV>
           </wp:anchor>
         </w:drawing>
       </w:r>
@@ -70,16 +65,16 @@
         <w:drawing>
           <wp:anchor distT="0" distB="0" distL="114300" distR="114300" simplePos="0" relativeHeight="251658240" behindDoc="0" locked="0" layoutInCell="1" allowOverlap="1">
             <wp:simplePos x="0" y="0"/>
-            <wp:positionH relativeFrom="margin">
-              <wp:align>left</wp:align>
+            <wp:positionH relativeFrom="column">
+              <wp:posOffset>-107315</wp:posOffset>
             </wp:positionH>
             <wp:positionV relativeFrom="paragraph">
-              <wp:posOffset>2540</wp:posOffset>
+              <wp:posOffset>32385</wp:posOffset>
             </wp:positionV>
-            <wp:extent cx="4791075" cy="1792605"/>
-            <wp:effectExtent l="0" t="0" r="9525" b="0"/>
+            <wp:extent cx="6599492" cy="2469094"/>
+            <wp:effectExtent l="0" t="0" r="0" b="7620"/>
             <wp:wrapSquare wrapText="bothSides"/>
-            <wp:docPr id="1" name="Imagen 1"/>
+            <wp:docPr id="4" name="Imagen 4"/>
             <wp:cNvGraphicFramePr>
               <a:graphicFrameLocks xmlns:a="http://schemas.openxmlformats.org/drawingml/2006/main" noChangeAspect="1"/>
             </wp:cNvGraphicFramePr>
@@ -87,7 +82,7 @@
               <a:graphicData uri="http://schemas.openxmlformats.org/drawingml/2006/picture">
                 <pic:pic xmlns:pic="http://schemas.openxmlformats.org/drawingml/2006/picture">
                   <pic:nvPicPr>
-                    <pic:cNvPr id="1" name="cape0.png"/>
+                    <pic:cNvPr id="4" name="cape1.png"/>
                     <pic:cNvPicPr/>
                   </pic:nvPicPr>
                   <pic:blipFill>
@@ -105,7 +100,7 @@
                   <pic:spPr>
                     <a:xfrm>
                       <a:off x="0" y="0"/>
-                      <a:ext cx="4791075" cy="1792605"/>
+                      <a:ext cx="6599492" cy="2469094"/>
                     </a:xfrm>
                     <a:prstGeom prst="rect">
                       <a:avLst/>
@@ -114,104 +109,10 @@
                 </pic:pic>
               </a:graphicData>
             </a:graphic>
-            <wp14:sizeRelH relativeFrom="margin">
-              <wp14:pctWidth>0</wp14:pctWidth>
-            </wp14:sizeRelH>
-            <wp14:sizeRelV relativeFrom="margin">
-              <wp14:pctHeight>0</wp14:pctHeight>
-            </wp14:sizeRelV>
           </wp:anchor>
         </w:drawing>
       </w:r>
-      <w:r>
-        <w:t xml:space="preserve">0  </w:t>
-      </w:r>
-    </w:p>
-    <w:p/>
-    <w:p/>
-    <w:p/>
-    <w:p/>
-    <w:p>
-      <w:r>
-        <w:tab/>
-      </w:r>
-      <w:r>
-        <w:tab/>
-      </w:r>
-      <w:r>
-        <w:tab/>
-      </w:r>
-      <w:r>
-        <w:tab/>
-      </w:r>
-      <w:r>
-        <w:tab/>
-      </w:r>
-    </w:p>
-    <w:p/>
-    <w:p>
-      <w:bookmarkStart w:id="0" w:name="_GoBack"/>
       <w:bookmarkEnd w:id="0"/>
-      <w:r>
-        <w:rPr>
-          <w:noProof/>
-        </w:rPr>
-        <w:drawing>
-          <wp:anchor distT="0" distB="0" distL="114300" distR="114300" simplePos="0" relativeHeight="251660288" behindDoc="0" locked="0" layoutInCell="1" allowOverlap="1">
-            <wp:simplePos x="0" y="0"/>
-            <wp:positionH relativeFrom="margin">
-              <wp:align>left</wp:align>
-            </wp:positionH>
-            <wp:positionV relativeFrom="paragraph">
-              <wp:posOffset>278765</wp:posOffset>
-            </wp:positionV>
-            <wp:extent cx="6340475" cy="2371725"/>
-            <wp:effectExtent l="0" t="0" r="3175" b="9525"/>
-            <wp:wrapTopAndBottom/>
-            <wp:docPr id="3" name="Imagen 3"/>
-            <wp:cNvGraphicFramePr>
-              <a:graphicFrameLocks xmlns:a="http://schemas.openxmlformats.org/drawingml/2006/main" noChangeAspect="1"/>
-            </wp:cNvGraphicFramePr>
-            <a:graphic xmlns:a="http://schemas.openxmlformats.org/drawingml/2006/main">
-              <a:graphicData uri="http://schemas.openxmlformats.org/drawingml/2006/picture">
-                <pic:pic xmlns:pic="http://schemas.openxmlformats.org/drawingml/2006/picture">
-                  <pic:nvPicPr>
-                    <pic:cNvPr id="3" name="Number State.png"/>
-                    <pic:cNvPicPr/>
-                  </pic:nvPicPr>
-                  <pic:blipFill>
-                    <a:blip r:embed="rId7">
-                      <a:extLst>
-                        <a:ext uri="{28A0092B-C50C-407E-A947-70E740481C1C}">
-                          <a14:useLocalDpi xmlns:a14="http://schemas.microsoft.com/office/drawing/2010/main" val="0"/>
-                        </a:ext>
-                      </a:extLst>
-                    </a:blip>
-                    <a:stretch>
-                      <a:fillRect/>
-                    </a:stretch>
-                  </pic:blipFill>
-                  <pic:spPr>
-                    <a:xfrm>
-                      <a:off x="0" y="0"/>
-                      <a:ext cx="6340475" cy="2371725"/>
-                    </a:xfrm>
-                    <a:prstGeom prst="rect">
-                      <a:avLst/>
-                    </a:prstGeom>
-                  </pic:spPr>
-                </pic:pic>
-              </a:graphicData>
-            </a:graphic>
-            <wp14:sizeRelH relativeFrom="margin">
-              <wp14:pctWidth>0</wp14:pctWidth>
-            </wp14:sizeRelH>
-            <wp14:sizeRelV relativeFrom="margin">
-              <wp14:pctHeight>0</wp14:pctHeight>
-            </wp14:sizeRelV>
-          </wp:anchor>
-        </w:drawing>
-      </w:r>
     </w:p>
     <w:sectPr>
       <w:pgSz w:w="16838" w:h="11906" w:orient="landscape"/>
@@ -1594,7 +1495,7 @@
 </file>
 
 <file path=customXml/itemProps1.xml><?xml version="1.0" encoding="utf-8"?>
-<ds:datastoreItem xmlns:ds="http://schemas.openxmlformats.org/officeDocument/2006/customXml" ds:itemID="{A4D48118-FA80-4D8A-B59C-368FEB9C8FAE}">
+<ds:datastoreItem xmlns:ds="http://schemas.openxmlformats.org/officeDocument/2006/customXml" ds:itemID="{3915506E-3D96-469A-B49D-ADB0D75753B3}">
   <ds:schemaRefs>
     <ds:schemaRef ds:uri="http://schemas.openxmlformats.org/officeDocument/2006/bibliography"/>
   </ds:schemaRefs>

</xml_diff>